<commit_message>
2 test files deleted
</commit_message>
<xml_diff>
--- a/Actividad Integradora 3.4/Reporte 3.4.docx
+++ b/Actividad Integradora 3.4/Reporte 3.4.docx
@@ -183,15 +183,15 @@
           <w:p>
             <w:pPr>
               <w:shd w:val="clear" w:color="auto" w:fill="FFFFFF"/>
-              <w:spacing w:after="0" w:line="240" w:lineRule="auto"/>
+              <w:spacing w:after="0" w:line="360" w:lineRule="auto"/>
               <w:jc w:val="center"/>
               <w:rPr>
                 <w:rFonts w:ascii="Arial" w:eastAsia="Times New Roman" w:hAnsi="Arial" w:cs="Arial"/>
                 <w:b/>
                 <w:bCs/>
                 <w:color w:val="000000"/>
-                <w:sz w:val="26"/>
-                <w:szCs w:val="26"/>
+                <w:sz w:val="28"/>
+                <w:szCs w:val="28"/>
                 <w:lang w:eastAsia="es-MX"/>
               </w:rPr>
             </w:pPr>
@@ -201,8 +201,8 @@
                 <w:b/>
                 <w:bCs/>
                 <w:color w:val="000000"/>
-                <w:sz w:val="26"/>
-                <w:szCs w:val="26"/>
+                <w:sz w:val="28"/>
+                <w:szCs w:val="28"/>
                 <w:lang w:eastAsia="es-MX"/>
               </w:rPr>
               <w:t>Implementación de métodos computacionales</w:t>
@@ -211,14 +211,42 @@
           <w:p>
             <w:pPr>
               <w:shd w:val="clear" w:color="auto" w:fill="FFFFFF"/>
-              <w:spacing w:after="0" w:line="240" w:lineRule="auto"/>
+              <w:spacing w:after="0" w:line="360" w:lineRule="auto"/>
+              <w:jc w:val="center"/>
               <w:rPr>
                 <w:rFonts w:ascii="Arial" w:eastAsia="Times New Roman" w:hAnsi="Arial" w:cs="Arial"/>
                 <w:b/>
                 <w:bCs/>
                 <w:color w:val="000000"/>
-                <w:sz w:val="26"/>
-                <w:szCs w:val="26"/>
+                <w:sz w:val="28"/>
+                <w:szCs w:val="28"/>
+                <w:lang w:eastAsia="es-MX"/>
+              </w:rPr>
+            </w:pPr>
+            <w:r>
+              <w:rPr>
+                <w:rFonts w:ascii="Arial" w:eastAsia="Times New Roman" w:hAnsi="Arial" w:cs="Arial"/>
+                <w:b/>
+                <w:bCs/>
+                <w:color w:val="000000"/>
+                <w:sz w:val="28"/>
+                <w:szCs w:val="28"/>
+                <w:lang w:eastAsia="es-MX"/>
+              </w:rPr>
+              <w:t>TC2037.2</w:t>
+            </w:r>
+          </w:p>
+          <w:p>
+            <w:pPr>
+              <w:shd w:val="clear" w:color="auto" w:fill="FFFFFF"/>
+              <w:spacing w:after="0" w:line="360" w:lineRule="auto"/>
+              <w:rPr>
+                <w:rFonts w:ascii="Arial" w:eastAsia="Times New Roman" w:hAnsi="Arial" w:cs="Arial"/>
+                <w:b/>
+                <w:bCs/>
+                <w:color w:val="000000"/>
+                <w:sz w:val="24"/>
+                <w:szCs w:val="24"/>
                 <w:lang w:eastAsia="es-MX"/>
               </w:rPr>
             </w:pPr>
@@ -226,8 +254,7 @@
           <w:p>
             <w:pPr>
               <w:shd w:val="clear" w:color="auto" w:fill="FFFFFF"/>
-              <w:spacing w:after="0" w:line="240" w:lineRule="auto"/>
-              <w:jc w:val="center"/>
+              <w:spacing w:after="0" w:line="360" w:lineRule="auto"/>
               <w:rPr>
                 <w:rFonts w:ascii="Times New Roman" w:eastAsia="Times New Roman" w:hAnsi="Times New Roman" w:cs="Times New Roman"/>
                 <w:sz w:val="24"/>
@@ -239,9 +266,14 @@
           <w:p>
             <w:pPr>
               <w:shd w:val="clear" w:color="auto" w:fill="FFFFFF"/>
-              <w:spacing w:after="0" w:line="240" w:lineRule="auto"/>
-              <w:rPr>
-                <w:rFonts w:ascii="Times New Roman" w:eastAsia="Times New Roman" w:hAnsi="Times New Roman" w:cs="Times New Roman"/>
+              <w:spacing w:after="0" w:line="360" w:lineRule="auto"/>
+              <w:jc w:val="center"/>
+              <w:outlineLvl w:val="0"/>
+              <w:rPr>
+                <w:rFonts w:ascii="Arial" w:eastAsia="Times New Roman" w:hAnsi="Arial" w:cs="Arial"/>
+                <w:b/>
+                <w:bCs/>
+                <w:color w:val="000000"/>
                 <w:sz w:val="24"/>
                 <w:szCs w:val="24"/>
                 <w:lang w:eastAsia="es-MX"/>
@@ -249,7 +281,71 @@
             </w:pPr>
             <w:r>
               <w:rPr>
+                <w:rFonts w:ascii="Arial" w:eastAsia="Times New Roman" w:hAnsi="Arial" w:cs="Arial"/>
+                <w:b/>
+                <w:bCs/>
+                <w:color w:val="000000"/>
+                <w:sz w:val="24"/>
+                <w:szCs w:val="24"/>
+                <w:lang w:eastAsia="es-MX"/>
+              </w:rPr>
+              <w:t>Actividad Integradora 3.4:</w:t>
+            </w:r>
+          </w:p>
+          <w:p>
+            <w:pPr>
+              <w:spacing w:after="0" w:line="360" w:lineRule="auto"/>
+              <w:jc w:val="center"/>
+              <w:rPr>
+                <w:rFonts w:ascii="Arial" w:eastAsia="Times New Roman" w:hAnsi="Arial" w:cs="Arial"/>
+                <w:b/>
+                <w:bCs/>
+                <w:color w:val="000000"/>
+                <w:sz w:val="24"/>
+                <w:szCs w:val="24"/>
+                <w:lang w:eastAsia="es-MX"/>
+              </w:rPr>
+            </w:pPr>
+            <w:r>
+              <w:rPr>
+                <w:rFonts w:ascii="Arial" w:eastAsia="Times New Roman" w:hAnsi="Arial" w:cs="Arial"/>
+                <w:b/>
+                <w:bCs/>
+                <w:color w:val="000000"/>
+                <w:sz w:val="24"/>
+                <w:szCs w:val="24"/>
+                <w:lang w:eastAsia="es-MX"/>
+              </w:rPr>
+              <w:t>Resaltador Léxico</w:t>
+            </w:r>
+          </w:p>
+          <w:p>
+            <w:pPr>
+              <w:spacing w:after="0" w:line="360" w:lineRule="auto"/>
+              <w:jc w:val="center"/>
+              <w:rPr>
                 <w:rFonts w:ascii="Times New Roman" w:eastAsia="Times New Roman" w:hAnsi="Times New Roman" w:cs="Times New Roman"/>
+                <w:sz w:val="24"/>
+                <w:szCs w:val="24"/>
+                <w:lang w:eastAsia="es-MX"/>
+              </w:rPr>
+            </w:pPr>
+          </w:p>
+          <w:p>
+            <w:pPr>
+              <w:shd w:val="clear" w:color="auto" w:fill="FFFFFF"/>
+              <w:spacing w:after="0" w:line="360" w:lineRule="auto"/>
+              <w:rPr>
+                <w:rFonts w:ascii="Times New Roman" w:eastAsia="Times New Roman" w:hAnsi="Times New Roman" w:cs="Times New Roman"/>
+                <w:sz w:val="24"/>
+                <w:szCs w:val="24"/>
+                <w:lang w:eastAsia="es-MX"/>
+              </w:rPr>
+            </w:pPr>
+            <w:r>
+              <w:rPr>
+                <w:rFonts w:ascii="Arial" w:eastAsia="Times New Roman" w:hAnsi="Arial" w:cs="Arial"/>
+                <w:color w:val="2D3B45"/>
                 <w:sz w:val="24"/>
                 <w:szCs w:val="24"/>
                 <w:lang w:eastAsia="es-MX"/>
@@ -260,42 +356,34 @@
           <w:p>
             <w:pPr>
               <w:shd w:val="clear" w:color="auto" w:fill="FFFFFF"/>
-              <w:spacing w:after="0" w:line="240" w:lineRule="auto"/>
+              <w:spacing w:after="0" w:line="360" w:lineRule="auto"/>
               <w:jc w:val="center"/>
-              <w:outlineLvl w:val="0"/>
               <w:rPr>
                 <w:rFonts w:ascii="Times New Roman" w:eastAsia="Times New Roman" w:hAnsi="Times New Roman" w:cs="Times New Roman"/>
-                <w:b/>
-                <w:bCs/>
-                <w:kern w:val="36"/>
-                <w:sz w:val="48"/>
-                <w:szCs w:val="48"/>
+                <w:sz w:val="24"/>
+                <w:szCs w:val="24"/>
                 <w:lang w:eastAsia="es-MX"/>
               </w:rPr>
             </w:pPr>
             <w:r>
               <w:rPr>
                 <w:rFonts w:ascii="Arial" w:eastAsia="Times New Roman" w:hAnsi="Arial" w:cs="Arial"/>
-                <w:b/>
-                <w:bCs/>
                 <w:color w:val="2D3B45"/>
-                <w:kern w:val="36"/>
-                <w:sz w:val="26"/>
-                <w:szCs w:val="26"/>
-                <w:lang w:eastAsia="es-MX"/>
-              </w:rPr>
-              <w:t>Actividad Integradora 3.4:</w:t>
+                <w:sz w:val="24"/>
+                <w:szCs w:val="24"/>
+                <w:lang w:eastAsia="es-MX"/>
+              </w:rPr>
+              <w:t>Profesor(a):</w:t>
             </w:r>
           </w:p>
           <w:p>
             <w:pPr>
-              <w:spacing w:after="0" w:line="240" w:lineRule="auto"/>
+              <w:shd w:val="clear" w:color="auto" w:fill="FFFFFF"/>
+              <w:spacing w:after="0" w:line="360" w:lineRule="auto"/>
               <w:jc w:val="center"/>
               <w:rPr>
                 <w:rFonts w:ascii="Arial" w:eastAsia="Times New Roman" w:hAnsi="Arial" w:cs="Arial"/>
-                <w:b/>
-                <w:bCs/>
-                <w:color w:val="000000"/>
+                <w:color w:val="2D3B45"/>
                 <w:sz w:val="24"/>
                 <w:szCs w:val="24"/>
                 <w:lang w:eastAsia="es-MX"/>
@@ -304,33 +392,22 @@
             <w:r>
               <w:rPr>
                 <w:rFonts w:ascii="Arial" w:eastAsia="Times New Roman" w:hAnsi="Arial" w:cs="Arial"/>
-                <w:b/>
-                <w:bCs/>
-                <w:color w:val="000000"/>
-                <w:sz w:val="24"/>
-                <w:szCs w:val="24"/>
-                <w:lang w:eastAsia="es-MX"/>
-              </w:rPr>
-              <w:t>Resaltador Léxico</w:t>
+                <w:color w:val="2D3B45"/>
+                <w:sz w:val="24"/>
+                <w:szCs w:val="24"/>
+                <w:lang w:eastAsia="es-MX"/>
+              </w:rPr>
+              <w:t>Alejandro de Gante</w:t>
             </w:r>
           </w:p>
           <w:p>
             <w:pPr>
-              <w:spacing w:after="0" w:line="240" w:lineRule="auto"/>
+              <w:shd w:val="clear" w:color="auto" w:fill="FFFFFF"/>
+              <w:spacing w:after="0" w:line="360" w:lineRule="auto"/>
               <w:jc w:val="center"/>
               <w:rPr>
-                <w:rFonts w:ascii="Times New Roman" w:eastAsia="Times New Roman" w:hAnsi="Times New Roman" w:cs="Times New Roman"/>
-                <w:sz w:val="24"/>
-                <w:szCs w:val="24"/>
-                <w:lang w:eastAsia="es-MX"/>
-              </w:rPr>
-            </w:pPr>
-          </w:p>
-          <w:p>
-            <w:pPr>
-              <w:spacing w:after="0" w:line="240" w:lineRule="auto"/>
-              <w:rPr>
-                <w:rFonts w:ascii="Times New Roman" w:eastAsia="Times New Roman" w:hAnsi="Times New Roman" w:cs="Times New Roman"/>
+                <w:rFonts w:ascii="Arial" w:eastAsia="Times New Roman" w:hAnsi="Arial" w:cs="Arial"/>
+                <w:color w:val="2D3B45"/>
                 <w:sz w:val="24"/>
                 <w:szCs w:val="24"/>
                 <w:lang w:eastAsia="es-MX"/>
@@ -340,8 +417,19 @@
           <w:p>
             <w:pPr>
               <w:shd w:val="clear" w:color="auto" w:fill="FFFFFF"/>
-              <w:spacing w:after="0" w:line="240" w:lineRule="auto"/>
-              <w:jc w:val="center"/>
+              <w:spacing w:after="0" w:line="360" w:lineRule="auto"/>
+              <w:rPr>
+                <w:rFonts w:ascii="Times New Roman" w:eastAsia="Times New Roman" w:hAnsi="Times New Roman" w:cs="Times New Roman"/>
+                <w:sz w:val="24"/>
+                <w:szCs w:val="24"/>
+                <w:lang w:eastAsia="es-MX"/>
+              </w:rPr>
+            </w:pPr>
+          </w:p>
+          <w:p>
+            <w:pPr>
+              <w:shd w:val="clear" w:color="auto" w:fill="FFFFFF"/>
+              <w:spacing w:after="0" w:line="360" w:lineRule="auto"/>
               <w:rPr>
                 <w:rFonts w:ascii="Times New Roman" w:eastAsia="Times New Roman" w:hAnsi="Times New Roman" w:cs="Times New Roman"/>
                 <w:sz w:val="24"/>
@@ -351,8 +439,7 @@
             </w:pPr>
             <w:r>
               <w:rPr>
-                <w:rFonts w:ascii="Arial" w:eastAsia="Times New Roman" w:hAnsi="Arial" w:cs="Arial"/>
-                <w:color w:val="2D3B45"/>
+                <w:rFonts w:ascii="Times New Roman" w:eastAsia="Times New Roman" w:hAnsi="Times New Roman" w:cs="Times New Roman"/>
                 <w:sz w:val="24"/>
                 <w:szCs w:val="24"/>
                 <w:lang w:eastAsia="es-MX"/>
@@ -363,7 +450,7 @@
           <w:p>
             <w:pPr>
               <w:shd w:val="clear" w:color="auto" w:fill="FFFFFF"/>
-              <w:spacing w:after="0" w:line="240" w:lineRule="auto"/>
+              <w:spacing w:after="0" w:line="360" w:lineRule="auto"/>
               <w:jc w:val="center"/>
               <w:rPr>
                 <w:rFonts w:ascii="Times New Roman" w:eastAsia="Times New Roman" w:hAnsi="Times New Roman" w:cs="Times New Roman"/>
@@ -380,14 +467,42 @@
                 <w:szCs w:val="24"/>
                 <w:lang w:eastAsia="es-MX"/>
               </w:rPr>
-              <w:t>Profesor(a):</w:t>
+              <w:t>Abraham Mendoza Pérez        </w:t>
+            </w:r>
+            <w:r>
+              <w:rPr>
+                <w:rFonts w:ascii="Arial" w:eastAsia="Times New Roman" w:hAnsi="Arial" w:cs="Arial"/>
+                <w:color w:val="2D3B45"/>
+                <w:sz w:val="24"/>
+                <w:szCs w:val="24"/>
+                <w:lang w:eastAsia="es-MX"/>
+              </w:rPr>
+              <w:t xml:space="preserve">       </w:t>
+            </w:r>
+            <w:r>
+              <w:rPr>
+                <w:rFonts w:ascii="Arial" w:eastAsia="Times New Roman" w:hAnsi="Arial" w:cs="Arial"/>
+                <w:color w:val="2D3B45"/>
+                <w:sz w:val="24"/>
+                <w:szCs w:val="24"/>
+                <w:lang w:eastAsia="es-MX"/>
+              </w:rPr>
+              <w:t xml:space="preserve">       A01274857</w:t>
             </w:r>
           </w:p>
           <w:p>
             <w:pPr>
               <w:shd w:val="clear" w:color="auto" w:fill="FFFFFF"/>
-              <w:spacing w:after="0" w:line="240" w:lineRule="auto"/>
+              <w:spacing w:after="0" w:line="360" w:lineRule="auto"/>
               <w:jc w:val="center"/>
+              <w:rPr>
+                <w:rFonts w:ascii="Times New Roman" w:eastAsia="Times New Roman" w:hAnsi="Times New Roman" w:cs="Times New Roman"/>
+                <w:sz w:val="24"/>
+                <w:szCs w:val="24"/>
+                <w:lang w:eastAsia="es-MX"/>
+              </w:rPr>
+            </w:pPr>
+            <w:r>
               <w:rPr>
                 <w:rFonts w:ascii="Arial" w:eastAsia="Times New Roman" w:hAnsi="Arial" w:cs="Arial"/>
                 <w:color w:val="2D3B45"/>
@@ -395,7 +510,8 @@
                 <w:szCs w:val="24"/>
                 <w:lang w:eastAsia="es-MX"/>
               </w:rPr>
-            </w:pPr>
+              <w:t xml:space="preserve">Luis Alonso Martínez García    </w:t>
+            </w:r>
             <w:r>
               <w:rPr>
                 <w:rFonts w:ascii="Arial" w:eastAsia="Times New Roman" w:hAnsi="Arial" w:cs="Arial"/>
@@ -404,14 +520,32 @@
                 <w:szCs w:val="24"/>
                 <w:lang w:eastAsia="es-MX"/>
               </w:rPr>
-              <w:t>Alejandro de Gante</w:t>
+              <w:t xml:space="preserve">       </w:t>
+            </w:r>
+            <w:r>
+              <w:rPr>
+                <w:rFonts w:ascii="Arial" w:eastAsia="Times New Roman" w:hAnsi="Arial" w:cs="Arial"/>
+                <w:color w:val="2D3B45"/>
+                <w:sz w:val="24"/>
+                <w:szCs w:val="24"/>
+                <w:lang w:eastAsia="es-MX"/>
+              </w:rPr>
+              <w:t>      A01636255</w:t>
             </w:r>
           </w:p>
           <w:p>
             <w:pPr>
               <w:shd w:val="clear" w:color="auto" w:fill="FFFFFF"/>
-              <w:spacing w:after="0" w:line="240" w:lineRule="auto"/>
+              <w:spacing w:after="0" w:line="360" w:lineRule="auto"/>
               <w:jc w:val="center"/>
+              <w:rPr>
+                <w:rFonts w:ascii="Times New Roman" w:eastAsia="Times New Roman" w:hAnsi="Times New Roman" w:cs="Times New Roman"/>
+                <w:sz w:val="24"/>
+                <w:szCs w:val="24"/>
+                <w:lang w:eastAsia="es-MX"/>
+              </w:rPr>
+            </w:pPr>
+            <w:r>
               <w:rPr>
                 <w:rFonts w:ascii="Arial" w:eastAsia="Times New Roman" w:hAnsi="Arial" w:cs="Arial"/>
                 <w:color w:val="2D3B45"/>
@@ -419,53 +553,33 @@
                 <w:szCs w:val="24"/>
                 <w:lang w:eastAsia="es-MX"/>
               </w:rPr>
-            </w:pPr>
+              <w:t>Aldo Alejandro Degollado Padilla</w:t>
+            </w:r>
+            <w:r>
+              <w:rPr>
+                <w:rFonts w:ascii="Arial" w:eastAsia="Times New Roman" w:hAnsi="Arial" w:cs="Arial"/>
+                <w:color w:val="2D3B45"/>
+                <w:sz w:val="24"/>
+                <w:szCs w:val="24"/>
+                <w:lang w:eastAsia="es-MX"/>
+              </w:rPr>
+              <w:t xml:space="preserve">          </w:t>
+            </w:r>
+            <w:r>
+              <w:rPr>
+                <w:rFonts w:ascii="Arial" w:eastAsia="Times New Roman" w:hAnsi="Arial" w:cs="Arial"/>
+                <w:color w:val="2D3B45"/>
+                <w:sz w:val="24"/>
+                <w:szCs w:val="24"/>
+                <w:lang w:eastAsia="es-MX"/>
+              </w:rPr>
+              <w:t>A01638391</w:t>
+            </w:r>
           </w:p>
           <w:p>
             <w:pPr>
               <w:shd w:val="clear" w:color="auto" w:fill="FFFFFF"/>
-              <w:spacing w:after="0" w:line="240" w:lineRule="auto"/>
-              <w:jc w:val="center"/>
-              <w:rPr>
-                <w:rFonts w:ascii="Arial" w:eastAsia="Times New Roman" w:hAnsi="Arial" w:cs="Arial"/>
-                <w:color w:val="2D3B45"/>
-                <w:sz w:val="24"/>
-                <w:szCs w:val="24"/>
-                <w:lang w:eastAsia="es-MX"/>
-              </w:rPr>
-            </w:pPr>
-          </w:p>
-          <w:p>
-            <w:pPr>
-              <w:shd w:val="clear" w:color="auto" w:fill="FFFFFF"/>
-              <w:spacing w:after="0" w:line="240" w:lineRule="auto"/>
-              <w:jc w:val="center"/>
-              <w:rPr>
-                <w:rFonts w:ascii="Arial" w:eastAsia="Times New Roman" w:hAnsi="Arial" w:cs="Arial"/>
-                <w:color w:val="2D3B45"/>
-                <w:sz w:val="24"/>
-                <w:szCs w:val="24"/>
-                <w:lang w:eastAsia="es-MX"/>
-              </w:rPr>
-            </w:pPr>
-          </w:p>
-          <w:p>
-            <w:pPr>
-              <w:shd w:val="clear" w:color="auto" w:fill="FFFFFF"/>
-              <w:spacing w:after="0" w:line="240" w:lineRule="auto"/>
-              <w:jc w:val="center"/>
-              <w:rPr>
-                <w:rFonts w:ascii="Times New Roman" w:eastAsia="Times New Roman" w:hAnsi="Times New Roman" w:cs="Times New Roman"/>
-                <w:sz w:val="24"/>
-                <w:szCs w:val="24"/>
-                <w:lang w:eastAsia="es-MX"/>
-              </w:rPr>
-            </w:pPr>
-          </w:p>
-          <w:p>
-            <w:pPr>
-              <w:shd w:val="clear" w:color="auto" w:fill="FFFFFF"/>
-              <w:spacing w:after="0" w:line="240" w:lineRule="auto"/>
+              <w:spacing w:after="240" w:line="360" w:lineRule="auto"/>
               <w:rPr>
                 <w:rFonts w:ascii="Times New Roman" w:eastAsia="Times New Roman" w:hAnsi="Times New Roman" w:cs="Times New Roman"/>
                 <w:sz w:val="24"/>
@@ -486,74 +600,8 @@
           <w:p>
             <w:pPr>
               <w:shd w:val="clear" w:color="auto" w:fill="FFFFFF"/>
-              <w:spacing w:after="0" w:line="240" w:lineRule="auto"/>
-              <w:jc w:val="center"/>
-              <w:rPr>
-                <w:rFonts w:ascii="Times New Roman" w:eastAsia="Times New Roman" w:hAnsi="Times New Roman" w:cs="Times New Roman"/>
-                <w:sz w:val="24"/>
-                <w:szCs w:val="24"/>
-                <w:lang w:eastAsia="es-MX"/>
-              </w:rPr>
-            </w:pPr>
-            <w:r>
-              <w:rPr>
-                <w:rFonts w:ascii="Arial" w:eastAsia="Times New Roman" w:hAnsi="Arial" w:cs="Arial"/>
-                <w:color w:val="2D3B45"/>
-                <w:sz w:val="24"/>
-                <w:szCs w:val="24"/>
-                <w:lang w:eastAsia="es-MX"/>
-              </w:rPr>
-              <w:t>Abraham Mendoza Pérez               A01274857</w:t>
-            </w:r>
-          </w:p>
-          <w:p>
-            <w:pPr>
-              <w:shd w:val="clear" w:color="auto" w:fill="FFFFFF"/>
-              <w:spacing w:after="0" w:line="240" w:lineRule="auto"/>
-              <w:rPr>
-                <w:rFonts w:ascii="Times New Roman" w:eastAsia="Times New Roman" w:hAnsi="Times New Roman" w:cs="Times New Roman"/>
-                <w:sz w:val="24"/>
-                <w:szCs w:val="24"/>
-                <w:lang w:eastAsia="es-MX"/>
-              </w:rPr>
-            </w:pPr>
-            <w:r>
-              <w:rPr>
-                <w:rFonts w:ascii="Arial" w:eastAsia="Times New Roman" w:hAnsi="Arial" w:cs="Arial"/>
-                <w:color w:val="2D3B45"/>
-                <w:sz w:val="24"/>
-                <w:szCs w:val="24"/>
-                <w:lang w:eastAsia="es-MX"/>
-              </w:rPr>
-              <w:t>                             Luis Alonso Martínez García          A01636255</w:t>
-            </w:r>
-          </w:p>
-          <w:p>
-            <w:pPr>
-              <w:shd w:val="clear" w:color="auto" w:fill="FFFFFF"/>
-              <w:spacing w:after="0" w:line="240" w:lineRule="auto"/>
-              <w:rPr>
-                <w:rFonts w:ascii="Times New Roman" w:eastAsia="Times New Roman" w:hAnsi="Times New Roman" w:cs="Times New Roman"/>
-                <w:sz w:val="24"/>
-                <w:szCs w:val="24"/>
-                <w:lang w:eastAsia="es-MX"/>
-              </w:rPr>
-            </w:pPr>
-            <w:r>
-              <w:rPr>
-                <w:rFonts w:ascii="Arial" w:eastAsia="Times New Roman" w:hAnsi="Arial" w:cs="Arial"/>
-                <w:color w:val="2D3B45"/>
-                <w:sz w:val="24"/>
-                <w:szCs w:val="24"/>
-                <w:lang w:eastAsia="es-MX"/>
-              </w:rPr>
-              <w:t>                             Aldo Alejandro Degollado Padilla   A01638391                </w:t>
-            </w:r>
-          </w:p>
-          <w:p>
-            <w:pPr>
-              <w:shd w:val="clear" w:color="auto" w:fill="FFFFFF"/>
-              <w:spacing w:after="240" w:line="240" w:lineRule="auto"/>
+              <w:spacing w:before="240" w:after="240" w:line="360" w:lineRule="auto"/>
+              <w:ind w:left="1440"/>
               <w:rPr>
                 <w:rFonts w:ascii="Times New Roman" w:eastAsia="Times New Roman" w:hAnsi="Times New Roman" w:cs="Times New Roman"/>
                 <w:sz w:val="24"/>
@@ -574,29 +622,7 @@
           <w:p>
             <w:pPr>
               <w:shd w:val="clear" w:color="auto" w:fill="FFFFFF"/>
-              <w:spacing w:before="240" w:after="240" w:line="240" w:lineRule="auto"/>
-              <w:ind w:left="1440"/>
-              <w:rPr>
-                <w:rFonts w:ascii="Times New Roman" w:eastAsia="Times New Roman" w:hAnsi="Times New Roman" w:cs="Times New Roman"/>
-                <w:sz w:val="24"/>
-                <w:szCs w:val="24"/>
-                <w:lang w:eastAsia="es-MX"/>
-              </w:rPr>
-            </w:pPr>
-            <w:r>
-              <w:rPr>
-                <w:rFonts w:ascii="Times New Roman" w:eastAsia="Times New Roman" w:hAnsi="Times New Roman" w:cs="Times New Roman"/>
-                <w:sz w:val="24"/>
-                <w:szCs w:val="24"/>
-                <w:lang w:eastAsia="es-MX"/>
-              </w:rPr>
-              <w:t> </w:t>
-            </w:r>
-          </w:p>
-          <w:p>
-            <w:pPr>
-              <w:shd w:val="clear" w:color="auto" w:fill="FFFFFF"/>
-              <w:spacing w:before="240" w:after="240" w:line="240" w:lineRule="auto"/>
+              <w:spacing w:before="240" w:after="240" w:line="360" w:lineRule="auto"/>
               <w:jc w:val="center"/>
               <w:rPr>
                 <w:rFonts w:ascii="Times New Roman" w:eastAsia="Times New Roman" w:hAnsi="Times New Roman" w:cs="Times New Roman"/>
@@ -1656,27 +1682,7 @@
           <w:szCs w:val="24"/>
           <w:lang w:eastAsia="es-MX"/>
         </w:rPr>
-        <w:t xml:space="preserve"> que utilizamos para el proceso de lectura de cada carácter, </w:t>
-      </w:r>
-      <w:r>
-        <w:rPr>
-          <w:rFonts w:ascii="Arial" w:eastAsia="Times New Roman" w:hAnsi="Arial" w:cs="Arial"/>
-          <w:color w:val="000000"/>
-          <w:sz w:val="24"/>
-          <w:szCs w:val="24"/>
-          <w:lang w:eastAsia="es-MX"/>
-        </w:rPr>
-        <w:t>el número de iteraciones depende del número de caracteres totales de entrada</w:t>
-      </w:r>
-      <w:r>
-        <w:rPr>
-          <w:rFonts w:ascii="Arial" w:eastAsia="Times New Roman" w:hAnsi="Arial" w:cs="Arial"/>
-          <w:color w:val="000000"/>
-          <w:sz w:val="24"/>
-          <w:szCs w:val="24"/>
-          <w:lang w:eastAsia="es-MX"/>
-        </w:rPr>
-        <w:t xml:space="preserve">, siendo entonces, el número total de caracteres, el mismo número de iteraciones que realizará el algoritmo, por lo </w:t>
+        <w:t xml:space="preserve"> que utilizamos para el proceso de lectura de cada carácter, el número de iteraciones depende del número de caracteres totales de entrada, siendo entonces, el número total de caracteres, el mismo número de iteraciones que realizará el algoritmo, por lo </w:t>
       </w:r>
       <w:r>
         <w:rPr>

</xml_diff>

<commit_message>
Reporte: PNG de diagrama actualizado y diseño del documento arreglado
</commit_message>
<xml_diff>
--- a/Actividad Integradora 3.4/Reporte 3.4.docx
+++ b/Actividad Integradora 3.4/Reporte 3.4.docx
@@ -41,7 +41,7 @@
           <w:p>
             <w:pPr>
               <w:shd w:val="clear" w:color="auto" w:fill="FFFFFF"/>
-              <w:spacing w:after="0" w:line="240" w:lineRule="auto"/>
+              <w:spacing w:after="0" w:line="360" w:lineRule="auto"/>
               <w:jc w:val="center"/>
               <w:rPr>
                 <w:rFonts w:ascii="Times New Roman" w:eastAsia="Times New Roman" w:hAnsi="Times New Roman" w:cs="Times New Roman"/>
@@ -113,7 +113,7 @@
           <w:p>
             <w:pPr>
               <w:shd w:val="clear" w:color="auto" w:fill="FFFFFF"/>
-              <w:spacing w:after="0" w:line="240" w:lineRule="auto"/>
+              <w:spacing w:after="0" w:line="360" w:lineRule="auto"/>
               <w:jc w:val="center"/>
               <w:rPr>
                 <w:rFonts w:ascii="Times New Roman" w:eastAsia="Times New Roman" w:hAnsi="Times New Roman" w:cs="Times New Roman"/>
@@ -131,54 +131,6 @@
               </w:rPr>
               <w:t> </w:t>
             </w:r>
-          </w:p>
-          <w:p>
-            <w:pPr>
-              <w:shd w:val="clear" w:color="auto" w:fill="FFFFFF"/>
-              <w:spacing w:after="0" w:line="240" w:lineRule="auto"/>
-              <w:jc w:val="center"/>
-              <w:rPr>
-                <w:rFonts w:ascii="Arial" w:eastAsia="Times New Roman" w:hAnsi="Arial" w:cs="Arial"/>
-                <w:b/>
-                <w:bCs/>
-                <w:color w:val="000000"/>
-                <w:sz w:val="26"/>
-                <w:szCs w:val="26"/>
-                <w:lang w:eastAsia="es-MX"/>
-              </w:rPr>
-            </w:pPr>
-          </w:p>
-          <w:p>
-            <w:pPr>
-              <w:shd w:val="clear" w:color="auto" w:fill="FFFFFF"/>
-              <w:spacing w:after="0" w:line="240" w:lineRule="auto"/>
-              <w:jc w:val="center"/>
-              <w:rPr>
-                <w:rFonts w:ascii="Arial" w:eastAsia="Times New Roman" w:hAnsi="Arial" w:cs="Arial"/>
-                <w:b/>
-                <w:bCs/>
-                <w:color w:val="000000"/>
-                <w:sz w:val="26"/>
-                <w:szCs w:val="26"/>
-                <w:lang w:eastAsia="es-MX"/>
-              </w:rPr>
-            </w:pPr>
-          </w:p>
-          <w:p>
-            <w:pPr>
-              <w:shd w:val="clear" w:color="auto" w:fill="FFFFFF"/>
-              <w:spacing w:after="0" w:line="240" w:lineRule="auto"/>
-              <w:jc w:val="center"/>
-              <w:rPr>
-                <w:rFonts w:ascii="Arial" w:eastAsia="Times New Roman" w:hAnsi="Arial" w:cs="Arial"/>
-                <w:b/>
-                <w:bCs/>
-                <w:color w:val="000000"/>
-                <w:sz w:val="26"/>
-                <w:szCs w:val="26"/>
-                <w:lang w:eastAsia="es-MX"/>
-              </w:rPr>
-            </w:pPr>
           </w:p>
           <w:p>
             <w:pPr>
@@ -648,7 +600,7 @@
     <w:p>
       <w:pPr>
         <w:shd w:val="clear" w:color="auto" w:fill="FFFFFF"/>
-        <w:spacing w:after="0" w:line="240" w:lineRule="auto"/>
+        <w:spacing w:after="0" w:line="360" w:lineRule="auto"/>
         <w:rPr>
           <w:rFonts w:ascii="Times New Roman" w:eastAsia="Times New Roman" w:hAnsi="Times New Roman" w:cs="Times New Roman"/>
           <w:sz w:val="24"/>
@@ -673,7 +625,7 @@
           <w:ilvl w:val="0"/>
           <w:numId w:val="1"/>
         </w:numPr>
-        <w:spacing w:after="0" w:line="240" w:lineRule="auto"/>
+        <w:spacing w:after="0" w:line="360" w:lineRule="auto"/>
         <w:textAlignment w:val="baseline"/>
         <w:rPr>
           <w:rFonts w:ascii="Arial" w:eastAsia="Times New Roman" w:hAnsi="Arial" w:cs="Arial"/>
@@ -712,7 +664,21 @@
     </w:p>
     <w:p>
       <w:pPr>
-        <w:spacing w:after="0" w:line="240" w:lineRule="auto"/>
+        <w:spacing w:after="0" w:line="360" w:lineRule="auto"/>
+        <w:ind w:left="720"/>
+        <w:textAlignment w:val="baseline"/>
+        <w:rPr>
+          <w:rFonts w:ascii="Arial" w:eastAsia="Times New Roman" w:hAnsi="Arial" w:cs="Arial"/>
+          <w:color w:val="000000"/>
+          <w:sz w:val="24"/>
+          <w:szCs w:val="24"/>
+          <w:lang w:eastAsia="es-MX"/>
+        </w:rPr>
+      </w:pPr>
+    </w:p>
+    <w:p>
+      <w:pPr>
+        <w:spacing w:after="0" w:line="360" w:lineRule="auto"/>
         <w:ind w:left="720"/>
         <w:textAlignment w:val="baseline"/>
         <w:rPr>
@@ -733,18 +699,18 @@
           <w:lang w:eastAsia="es-MX"/>
         </w:rPr>
         <w:drawing>
-          <wp:anchor distT="0" distB="0" distL="114300" distR="114300" simplePos="0" relativeHeight="251658240" behindDoc="0" locked="0" layoutInCell="1" allowOverlap="1" wp14:anchorId="5491A616" wp14:editId="3E902E67">
+          <wp:anchor distT="0" distB="0" distL="114300" distR="114300" simplePos="0" relativeHeight="251658240" behindDoc="0" locked="0" layoutInCell="1" allowOverlap="1" wp14:anchorId="6EAFD788" wp14:editId="3F218DEE">
             <wp:simplePos x="0" y="0"/>
             <wp:positionH relativeFrom="margin">
-              <wp:align>center</wp:align>
+              <wp:align>left</wp:align>
             </wp:positionH>
             <wp:positionV relativeFrom="paragraph">
-              <wp:posOffset>224155</wp:posOffset>
+              <wp:posOffset>8890</wp:posOffset>
             </wp:positionV>
-            <wp:extent cx="5292725" cy="7144385"/>
-            <wp:effectExtent l="0" t="0" r="3175" b="0"/>
-            <wp:wrapSquare wrapText="bothSides"/>
-            <wp:docPr id="1" name="Imagen 1"/>
+            <wp:extent cx="5612130" cy="7581265"/>
+            <wp:effectExtent l="0" t="0" r="7620" b="635"/>
+            <wp:wrapNone/>
+            <wp:docPr id="2" name="Imagen 2" descr="Diagrama&#10;&#10;Descripción generada automáticamente"/>
             <wp:cNvGraphicFramePr>
               <a:graphicFrameLocks xmlns:a="http://schemas.openxmlformats.org/drawingml/2006/main" noChangeAspect="1"/>
             </wp:cNvGraphicFramePr>
@@ -752,10 +718,8 @@
               <a:graphicData uri="http://schemas.openxmlformats.org/drawingml/2006/picture">
                 <pic:pic xmlns:pic="http://schemas.openxmlformats.org/drawingml/2006/picture">
                   <pic:nvPicPr>
-                    <pic:cNvPr id="0" name="Picture 1"/>
-                    <pic:cNvPicPr>
-                      <a:picLocks noChangeAspect="1" noChangeArrowheads="1"/>
-                    </pic:cNvPicPr>
+                    <pic:cNvPr id="2" name="Imagen 2" descr="Diagrama&#10;&#10;Descripción generada automáticamente"/>
+                    <pic:cNvPicPr/>
                   </pic:nvPicPr>
                   <pic:blipFill>
                     <a:blip r:embed="rId9" cstate="print">
@@ -765,40 +729,363 @@
                         </a:ext>
                       </a:extLst>
                     </a:blip>
-                    <a:srcRect/>
                     <a:stretch>
                       <a:fillRect/>
                     </a:stretch>
                   </pic:blipFill>
-                  <pic:spPr bwMode="auto">
+                  <pic:spPr>
                     <a:xfrm>
                       <a:off x="0" y="0"/>
-                      <a:ext cx="5292725" cy="7144385"/>
+                      <a:ext cx="5612130" cy="7581265"/>
                     </a:xfrm>
                     <a:prstGeom prst="rect">
                       <a:avLst/>
                     </a:prstGeom>
-                    <a:noFill/>
-                    <a:ln>
-                      <a:noFill/>
-                    </a:ln>
                   </pic:spPr>
                 </pic:pic>
               </a:graphicData>
             </a:graphic>
-            <wp14:sizeRelH relativeFrom="page">
-              <wp14:pctWidth>0</wp14:pctWidth>
-            </wp14:sizeRelH>
-            <wp14:sizeRelV relativeFrom="page">
-              <wp14:pctHeight>0</wp14:pctHeight>
-            </wp14:sizeRelV>
           </wp:anchor>
         </w:drawing>
       </w:r>
     </w:p>
     <w:p>
       <w:pPr>
-        <w:spacing w:after="0" w:line="240" w:lineRule="auto"/>
+        <w:spacing w:after="0" w:line="360" w:lineRule="auto"/>
+        <w:ind w:left="720"/>
+        <w:textAlignment w:val="baseline"/>
+        <w:rPr>
+          <w:rFonts w:ascii="Arial" w:eastAsia="Times New Roman" w:hAnsi="Arial" w:cs="Arial"/>
+          <w:color w:val="000000"/>
+          <w:sz w:val="24"/>
+          <w:szCs w:val="24"/>
+          <w:lang w:eastAsia="es-MX"/>
+        </w:rPr>
+      </w:pPr>
+    </w:p>
+    <w:p>
+      <w:pPr>
+        <w:spacing w:after="0" w:line="360" w:lineRule="auto"/>
+        <w:ind w:left="720"/>
+        <w:textAlignment w:val="baseline"/>
+        <w:rPr>
+          <w:rFonts w:ascii="Arial" w:eastAsia="Times New Roman" w:hAnsi="Arial" w:cs="Arial"/>
+          <w:color w:val="000000"/>
+          <w:sz w:val="24"/>
+          <w:szCs w:val="24"/>
+          <w:lang w:eastAsia="es-MX"/>
+        </w:rPr>
+      </w:pPr>
+    </w:p>
+    <w:p>
+      <w:pPr>
+        <w:spacing w:after="0" w:line="360" w:lineRule="auto"/>
+        <w:ind w:left="720"/>
+        <w:textAlignment w:val="baseline"/>
+        <w:rPr>
+          <w:rFonts w:ascii="Arial" w:eastAsia="Times New Roman" w:hAnsi="Arial" w:cs="Arial"/>
+          <w:color w:val="000000"/>
+          <w:sz w:val="24"/>
+          <w:szCs w:val="24"/>
+          <w:lang w:eastAsia="es-MX"/>
+        </w:rPr>
+      </w:pPr>
+    </w:p>
+    <w:p>
+      <w:pPr>
+        <w:spacing w:after="0" w:line="360" w:lineRule="auto"/>
+        <w:ind w:left="720"/>
+        <w:textAlignment w:val="baseline"/>
+        <w:rPr>
+          <w:rFonts w:ascii="Arial" w:eastAsia="Times New Roman" w:hAnsi="Arial" w:cs="Arial"/>
+          <w:color w:val="000000"/>
+          <w:sz w:val="24"/>
+          <w:szCs w:val="24"/>
+          <w:lang w:eastAsia="es-MX"/>
+        </w:rPr>
+      </w:pPr>
+    </w:p>
+    <w:p>
+      <w:pPr>
+        <w:spacing w:after="0" w:line="360" w:lineRule="auto"/>
+        <w:ind w:left="720"/>
+        <w:textAlignment w:val="baseline"/>
+        <w:rPr>
+          <w:rFonts w:ascii="Arial" w:eastAsia="Times New Roman" w:hAnsi="Arial" w:cs="Arial"/>
+          <w:color w:val="000000"/>
+          <w:sz w:val="24"/>
+          <w:szCs w:val="24"/>
+          <w:lang w:eastAsia="es-MX"/>
+        </w:rPr>
+      </w:pPr>
+    </w:p>
+    <w:p>
+      <w:pPr>
+        <w:spacing w:after="0" w:line="360" w:lineRule="auto"/>
+        <w:ind w:left="720"/>
+        <w:textAlignment w:val="baseline"/>
+        <w:rPr>
+          <w:rFonts w:ascii="Arial" w:eastAsia="Times New Roman" w:hAnsi="Arial" w:cs="Arial"/>
+          <w:color w:val="000000"/>
+          <w:sz w:val="24"/>
+          <w:szCs w:val="24"/>
+          <w:lang w:eastAsia="es-MX"/>
+        </w:rPr>
+      </w:pPr>
+    </w:p>
+    <w:p>
+      <w:pPr>
+        <w:spacing w:after="0" w:line="360" w:lineRule="auto"/>
+        <w:ind w:left="720"/>
+        <w:textAlignment w:val="baseline"/>
+        <w:rPr>
+          <w:rFonts w:ascii="Arial" w:eastAsia="Times New Roman" w:hAnsi="Arial" w:cs="Arial"/>
+          <w:color w:val="000000"/>
+          <w:sz w:val="24"/>
+          <w:szCs w:val="24"/>
+          <w:lang w:eastAsia="es-MX"/>
+        </w:rPr>
+      </w:pPr>
+    </w:p>
+    <w:p>
+      <w:pPr>
+        <w:spacing w:after="0" w:line="360" w:lineRule="auto"/>
+        <w:ind w:left="720"/>
+        <w:textAlignment w:val="baseline"/>
+        <w:rPr>
+          <w:rFonts w:ascii="Arial" w:eastAsia="Times New Roman" w:hAnsi="Arial" w:cs="Arial"/>
+          <w:color w:val="000000"/>
+          <w:sz w:val="24"/>
+          <w:szCs w:val="24"/>
+          <w:lang w:eastAsia="es-MX"/>
+        </w:rPr>
+      </w:pPr>
+    </w:p>
+    <w:p>
+      <w:pPr>
+        <w:spacing w:after="0" w:line="360" w:lineRule="auto"/>
+        <w:ind w:left="720"/>
+        <w:textAlignment w:val="baseline"/>
+        <w:rPr>
+          <w:rFonts w:ascii="Arial" w:eastAsia="Times New Roman" w:hAnsi="Arial" w:cs="Arial"/>
+          <w:color w:val="000000"/>
+          <w:sz w:val="24"/>
+          <w:szCs w:val="24"/>
+          <w:lang w:eastAsia="es-MX"/>
+        </w:rPr>
+      </w:pPr>
+    </w:p>
+    <w:p>
+      <w:pPr>
+        <w:spacing w:after="0" w:line="360" w:lineRule="auto"/>
+        <w:ind w:left="720"/>
+        <w:textAlignment w:val="baseline"/>
+        <w:rPr>
+          <w:rFonts w:ascii="Arial" w:eastAsia="Times New Roman" w:hAnsi="Arial" w:cs="Arial"/>
+          <w:color w:val="000000"/>
+          <w:sz w:val="24"/>
+          <w:szCs w:val="24"/>
+          <w:lang w:eastAsia="es-MX"/>
+        </w:rPr>
+      </w:pPr>
+    </w:p>
+    <w:p>
+      <w:pPr>
+        <w:spacing w:after="0" w:line="360" w:lineRule="auto"/>
+        <w:ind w:left="720"/>
+        <w:textAlignment w:val="baseline"/>
+        <w:rPr>
+          <w:rFonts w:ascii="Arial" w:eastAsia="Times New Roman" w:hAnsi="Arial" w:cs="Arial"/>
+          <w:color w:val="000000"/>
+          <w:sz w:val="24"/>
+          <w:szCs w:val="24"/>
+          <w:lang w:eastAsia="es-MX"/>
+        </w:rPr>
+      </w:pPr>
+    </w:p>
+    <w:p>
+      <w:pPr>
+        <w:spacing w:after="0" w:line="360" w:lineRule="auto"/>
+        <w:ind w:left="720"/>
+        <w:textAlignment w:val="baseline"/>
+        <w:rPr>
+          <w:rFonts w:ascii="Arial" w:eastAsia="Times New Roman" w:hAnsi="Arial" w:cs="Arial"/>
+          <w:color w:val="000000"/>
+          <w:sz w:val="24"/>
+          <w:szCs w:val="24"/>
+          <w:lang w:eastAsia="es-MX"/>
+        </w:rPr>
+      </w:pPr>
+    </w:p>
+    <w:p>
+      <w:pPr>
+        <w:spacing w:after="0" w:line="360" w:lineRule="auto"/>
+        <w:ind w:left="720"/>
+        <w:textAlignment w:val="baseline"/>
+        <w:rPr>
+          <w:rFonts w:ascii="Arial" w:eastAsia="Times New Roman" w:hAnsi="Arial" w:cs="Arial"/>
+          <w:color w:val="000000"/>
+          <w:sz w:val="24"/>
+          <w:szCs w:val="24"/>
+          <w:lang w:eastAsia="es-MX"/>
+        </w:rPr>
+      </w:pPr>
+    </w:p>
+    <w:p>
+      <w:pPr>
+        <w:spacing w:after="0" w:line="360" w:lineRule="auto"/>
+        <w:ind w:left="720"/>
+        <w:textAlignment w:val="baseline"/>
+        <w:rPr>
+          <w:rFonts w:ascii="Arial" w:eastAsia="Times New Roman" w:hAnsi="Arial" w:cs="Arial"/>
+          <w:color w:val="000000"/>
+          <w:sz w:val="24"/>
+          <w:szCs w:val="24"/>
+          <w:lang w:eastAsia="es-MX"/>
+        </w:rPr>
+      </w:pPr>
+    </w:p>
+    <w:p>
+      <w:pPr>
+        <w:spacing w:after="0" w:line="360" w:lineRule="auto"/>
+        <w:ind w:left="720"/>
+        <w:textAlignment w:val="baseline"/>
+        <w:rPr>
+          <w:rFonts w:ascii="Arial" w:eastAsia="Times New Roman" w:hAnsi="Arial" w:cs="Arial"/>
+          <w:color w:val="000000"/>
+          <w:sz w:val="24"/>
+          <w:szCs w:val="24"/>
+          <w:lang w:eastAsia="es-MX"/>
+        </w:rPr>
+      </w:pPr>
+    </w:p>
+    <w:p>
+      <w:pPr>
+        <w:spacing w:after="0" w:line="360" w:lineRule="auto"/>
+        <w:ind w:left="720"/>
+        <w:textAlignment w:val="baseline"/>
+        <w:rPr>
+          <w:rFonts w:ascii="Arial" w:eastAsia="Times New Roman" w:hAnsi="Arial" w:cs="Arial"/>
+          <w:color w:val="000000"/>
+          <w:sz w:val="24"/>
+          <w:szCs w:val="24"/>
+          <w:lang w:eastAsia="es-MX"/>
+        </w:rPr>
+      </w:pPr>
+    </w:p>
+    <w:p>
+      <w:pPr>
+        <w:spacing w:after="0" w:line="360" w:lineRule="auto"/>
+        <w:ind w:left="720"/>
+        <w:textAlignment w:val="baseline"/>
+        <w:rPr>
+          <w:rFonts w:ascii="Arial" w:eastAsia="Times New Roman" w:hAnsi="Arial" w:cs="Arial"/>
+          <w:color w:val="000000"/>
+          <w:sz w:val="24"/>
+          <w:szCs w:val="24"/>
+          <w:lang w:eastAsia="es-MX"/>
+        </w:rPr>
+      </w:pPr>
+    </w:p>
+    <w:p>
+      <w:pPr>
+        <w:spacing w:after="0" w:line="360" w:lineRule="auto"/>
+        <w:ind w:left="720"/>
+        <w:textAlignment w:val="baseline"/>
+        <w:rPr>
+          <w:rFonts w:ascii="Arial" w:eastAsia="Times New Roman" w:hAnsi="Arial" w:cs="Arial"/>
+          <w:color w:val="000000"/>
+          <w:sz w:val="24"/>
+          <w:szCs w:val="24"/>
+          <w:lang w:eastAsia="es-MX"/>
+        </w:rPr>
+      </w:pPr>
+    </w:p>
+    <w:p>
+      <w:pPr>
+        <w:spacing w:after="0" w:line="360" w:lineRule="auto"/>
+        <w:ind w:left="720"/>
+        <w:textAlignment w:val="baseline"/>
+        <w:rPr>
+          <w:rFonts w:ascii="Arial" w:eastAsia="Times New Roman" w:hAnsi="Arial" w:cs="Arial"/>
+          <w:color w:val="000000"/>
+          <w:sz w:val="24"/>
+          <w:szCs w:val="24"/>
+          <w:lang w:eastAsia="es-MX"/>
+        </w:rPr>
+      </w:pPr>
+    </w:p>
+    <w:p>
+      <w:pPr>
+        <w:spacing w:after="0" w:line="360" w:lineRule="auto"/>
+        <w:ind w:left="720"/>
+        <w:textAlignment w:val="baseline"/>
+        <w:rPr>
+          <w:rFonts w:ascii="Arial" w:eastAsia="Times New Roman" w:hAnsi="Arial" w:cs="Arial"/>
+          <w:color w:val="000000"/>
+          <w:sz w:val="24"/>
+          <w:szCs w:val="24"/>
+          <w:lang w:eastAsia="es-MX"/>
+        </w:rPr>
+      </w:pPr>
+    </w:p>
+    <w:p>
+      <w:pPr>
+        <w:spacing w:after="0" w:line="360" w:lineRule="auto"/>
+        <w:ind w:left="720"/>
+        <w:textAlignment w:val="baseline"/>
+        <w:rPr>
+          <w:rFonts w:ascii="Arial" w:eastAsia="Times New Roman" w:hAnsi="Arial" w:cs="Arial"/>
+          <w:color w:val="000000"/>
+          <w:sz w:val="24"/>
+          <w:szCs w:val="24"/>
+          <w:lang w:eastAsia="es-MX"/>
+        </w:rPr>
+      </w:pPr>
+    </w:p>
+    <w:p>
+      <w:pPr>
+        <w:spacing w:after="0" w:line="360" w:lineRule="auto"/>
+        <w:ind w:left="720"/>
+        <w:textAlignment w:val="baseline"/>
+        <w:rPr>
+          <w:rFonts w:ascii="Arial" w:eastAsia="Times New Roman" w:hAnsi="Arial" w:cs="Arial"/>
+          <w:color w:val="000000"/>
+          <w:sz w:val="24"/>
+          <w:szCs w:val="24"/>
+          <w:lang w:eastAsia="es-MX"/>
+        </w:rPr>
+      </w:pPr>
+    </w:p>
+    <w:p>
+      <w:pPr>
+        <w:spacing w:after="0" w:line="360" w:lineRule="auto"/>
+        <w:textAlignment w:val="baseline"/>
+        <w:rPr>
+          <w:rFonts w:ascii="Arial" w:eastAsia="Times New Roman" w:hAnsi="Arial" w:cs="Arial"/>
+          <w:color w:val="000000"/>
+          <w:sz w:val="24"/>
+          <w:szCs w:val="24"/>
+          <w:lang w:eastAsia="es-MX"/>
+        </w:rPr>
+      </w:pPr>
+    </w:p>
+    <w:p>
+      <w:pPr>
+        <w:spacing w:after="0" w:line="360" w:lineRule="auto"/>
+        <w:textAlignment w:val="baseline"/>
+        <w:rPr>
+          <w:rFonts w:ascii="Arial" w:eastAsia="Times New Roman" w:hAnsi="Arial" w:cs="Arial"/>
+          <w:color w:val="000000"/>
+          <w:sz w:val="24"/>
+          <w:szCs w:val="24"/>
+          <w:lang w:eastAsia="es-MX"/>
+        </w:rPr>
+      </w:pPr>
+    </w:p>
+    <w:p>
+      <w:pPr>
+        <w:spacing w:after="0" w:line="360" w:lineRule="auto"/>
         <w:ind w:left="720"/>
         <w:textAlignment w:val="baseline"/>
         <w:rPr>
@@ -816,7 +1103,8 @@
           <w:ilvl w:val="0"/>
           <w:numId w:val="1"/>
         </w:numPr>
-        <w:spacing w:after="0" w:line="240" w:lineRule="auto"/>
+        <w:spacing w:after="0" w:line="360" w:lineRule="auto"/>
+        <w:jc w:val="both"/>
         <w:textAlignment w:val="baseline"/>
         <w:rPr>
           <w:rFonts w:ascii="Arial" w:eastAsia="Times New Roman" w:hAnsi="Arial" w:cs="Arial"/>
@@ -844,7 +1132,8 @@
     </w:p>
     <w:p>
       <w:pPr>
-        <w:spacing w:after="0" w:line="240" w:lineRule="auto"/>
+        <w:spacing w:after="0" w:line="360" w:lineRule="auto"/>
+        <w:jc w:val="both"/>
         <w:rPr>
           <w:rFonts w:ascii="Times New Roman" w:eastAsia="Times New Roman" w:hAnsi="Times New Roman" w:cs="Times New Roman"/>
           <w:sz w:val="24"/>
@@ -855,7 +1144,7 @@
     </w:p>
     <w:p>
       <w:pPr>
-        <w:spacing w:after="0" w:line="276" w:lineRule="auto"/>
+        <w:spacing w:after="0" w:line="360" w:lineRule="auto"/>
         <w:ind w:left="720"/>
         <w:jc w:val="both"/>
         <w:rPr>
@@ -942,7 +1231,8 @@
     </w:p>
     <w:p>
       <w:pPr>
-        <w:spacing w:after="0" w:line="276" w:lineRule="auto"/>
+        <w:spacing w:after="0" w:line="360" w:lineRule="auto"/>
+        <w:jc w:val="both"/>
         <w:rPr>
           <w:rFonts w:ascii="Times New Roman" w:eastAsia="Times New Roman" w:hAnsi="Times New Roman" w:cs="Times New Roman"/>
           <w:sz w:val="28"/>
@@ -953,7 +1243,7 @@
     </w:p>
     <w:p>
       <w:pPr>
-        <w:spacing w:after="0" w:line="276" w:lineRule="auto"/>
+        <w:spacing w:after="0" w:line="360" w:lineRule="auto"/>
         <w:ind w:left="720"/>
         <w:jc w:val="both"/>
         <w:rPr>
@@ -1042,7 +1332,7 @@
     </w:p>
     <w:p>
       <w:pPr>
-        <w:spacing w:after="0" w:line="276" w:lineRule="auto"/>
+        <w:spacing w:after="0" w:line="360" w:lineRule="auto"/>
         <w:ind w:left="720"/>
         <w:jc w:val="both"/>
         <w:rPr>
@@ -1056,7 +1346,7 @@
     </w:p>
     <w:p>
       <w:pPr>
-        <w:spacing w:after="0" w:line="276" w:lineRule="auto"/>
+        <w:spacing w:after="0" w:line="360" w:lineRule="auto"/>
         <w:ind w:left="720"/>
         <w:jc w:val="both"/>
         <w:rPr>
@@ -1123,9 +1413,8 @@
           <w:sz w:val="24"/>
           <w:szCs w:val="24"/>
         </w:rPr>
-        <w:t xml:space="preserve">, pues lo tenemos dentro de un </w:t>
-      </w:r>
-      <w:proofErr w:type="spellStart"/>
+        <w:t xml:space="preserve">, pues lo tenemos dentro de un while donde leemos </w:t>
+      </w:r>
       <w:r>
         <w:rPr>
           <w:rFonts w:ascii="Arial" w:hAnsi="Arial" w:cs="Arial"/>
@@ -1133,22 +1422,13 @@
           <w:sz w:val="24"/>
           <w:szCs w:val="24"/>
         </w:rPr>
-        <w:t>while</w:t>
-      </w:r>
-      <w:proofErr w:type="spellEnd"/>
-      <w:r>
-        <w:rPr>
-          <w:rFonts w:ascii="Arial" w:hAnsi="Arial" w:cs="Arial"/>
-          <w:color w:val="000000"/>
-          <w:sz w:val="24"/>
-          <w:szCs w:val="24"/>
-        </w:rPr>
-        <w:t xml:space="preserve"> donde leemos cada línea del texto de entrada, en realidad el número de iteraciones totales termina siendo el número de caracteres que tenemos en total por lo que el tiempo de ejecución sería T(n) = n.</w:t>
-      </w:r>
-    </w:p>
-    <w:p>
-      <w:pPr>
-        <w:spacing w:after="0" w:line="240" w:lineRule="auto"/>
+        <w:lastRenderedPageBreak/>
+        <w:t>cada línea del texto de entrada, en realidad el número de iteraciones totales termina siendo el número de caracteres que tenemos en total por lo que el tiempo de ejecución sería T(n) = n.</w:t>
+      </w:r>
+    </w:p>
+    <w:p>
+      <w:pPr>
+        <w:spacing w:after="0" w:line="360" w:lineRule="auto"/>
         <w:ind w:left="720"/>
         <w:jc w:val="both"/>
         <w:rPr>
@@ -1167,7 +1447,8 @@
           <w:ilvl w:val="0"/>
           <w:numId w:val="1"/>
         </w:numPr>
-        <w:spacing w:after="0" w:line="240" w:lineRule="auto"/>
+        <w:spacing w:after="0" w:line="360" w:lineRule="auto"/>
+        <w:jc w:val="both"/>
         <w:textAlignment w:val="baseline"/>
         <w:rPr>
           <w:rFonts w:ascii="Arial" w:eastAsia="Times New Roman" w:hAnsi="Arial" w:cs="Arial"/>
@@ -1219,7 +1500,8 @@
     <w:p>
       <w:pPr>
         <w:pStyle w:val="Prrafodelista"/>
-        <w:spacing w:after="0" w:line="240" w:lineRule="auto"/>
+        <w:spacing w:after="0" w:line="360" w:lineRule="auto"/>
+        <w:jc w:val="both"/>
         <w:textAlignment w:val="baseline"/>
         <w:rPr>
           <w:rFonts w:ascii="Arial" w:hAnsi="Arial" w:cs="Arial"/>
@@ -1230,7 +1512,8 @@
     <w:p>
       <w:pPr>
         <w:pStyle w:val="Prrafodelista"/>
-        <w:spacing w:after="0" w:line="276" w:lineRule="auto"/>
+        <w:spacing w:after="0" w:line="360" w:lineRule="auto"/>
+        <w:jc w:val="both"/>
         <w:textAlignment w:val="baseline"/>
         <w:rPr>
           <w:rFonts w:ascii="Arial" w:hAnsi="Arial" w:cs="Arial"/>
@@ -1246,32 +1529,13 @@
           <w:sz w:val="24"/>
           <w:szCs w:val="24"/>
         </w:rPr>
-        <w:t xml:space="preserve">Si calculamos entonces la complejidad en base a nuestro tiempo de ejecución obtendremos que: </w:t>
-      </w:r>
-      <w:proofErr w:type="gramStart"/>
-      <w:r>
-        <w:rPr>
-          <w:rFonts w:ascii="Arial" w:hAnsi="Arial" w:cs="Arial"/>
-          <w:color w:val="000000"/>
-          <w:sz w:val="24"/>
-          <w:szCs w:val="24"/>
-        </w:rPr>
-        <w:t>{ O</w:t>
-      </w:r>
-      <w:proofErr w:type="gramEnd"/>
-      <w:r>
-        <w:rPr>
-          <w:rFonts w:ascii="Arial" w:hAnsi="Arial" w:cs="Arial"/>
-          <w:color w:val="000000"/>
-          <w:sz w:val="24"/>
-          <w:szCs w:val="24"/>
-        </w:rPr>
-        <w:t>(1) } T(n) = n =&gt; O(n), o sea que, nuestro algoritmo implementado sería de complejidad lineal.</w:t>
-      </w:r>
-    </w:p>
-    <w:p>
-      <w:pPr>
-        <w:spacing w:after="0" w:line="240" w:lineRule="auto"/>
+        <w:t>Si calculamos entonces la complejidad en base a nuestro tiempo de ejecución obtendremos que: { O(1) } T(n) = n =&gt; O(n), o sea que, nuestro algoritmo implementado sería de complejidad lineal.</w:t>
+      </w:r>
+    </w:p>
+    <w:p>
+      <w:pPr>
+        <w:spacing w:after="0" w:line="360" w:lineRule="auto"/>
+        <w:jc w:val="both"/>
         <w:textAlignment w:val="baseline"/>
         <w:rPr>
           <w:rFonts w:ascii="Arial" w:eastAsia="Times New Roman" w:hAnsi="Arial" w:cs="Arial"/>
@@ -1288,7 +1552,8 @@
           <w:ilvl w:val="0"/>
           <w:numId w:val="1"/>
         </w:numPr>
-        <w:spacing w:after="0" w:line="240" w:lineRule="auto"/>
+        <w:spacing w:after="0" w:line="360" w:lineRule="auto"/>
+        <w:jc w:val="both"/>
         <w:textAlignment w:val="baseline"/>
         <w:rPr>
           <w:rFonts w:ascii="Arial" w:eastAsia="Times New Roman" w:hAnsi="Arial" w:cs="Arial"/>
@@ -1363,8 +1628,9 @@
     </w:p>
     <w:p>
       <w:pPr>
-        <w:spacing w:after="0" w:line="240" w:lineRule="auto"/>
-        <w:ind w:left="720"/>
+        <w:spacing w:after="0" w:line="360" w:lineRule="auto"/>
+        <w:ind w:left="720"/>
+        <w:jc w:val="both"/>
         <w:textAlignment w:val="baseline"/>
         <w:rPr>
           <w:rFonts w:ascii="Arial" w:eastAsia="Times New Roman" w:hAnsi="Arial" w:cs="Arial"/>
@@ -1379,8 +1645,9 @@
     </w:p>
     <w:p>
       <w:pPr>
-        <w:spacing w:after="0" w:line="276" w:lineRule="auto"/>
-        <w:ind w:left="720"/>
+        <w:spacing w:after="0" w:line="360" w:lineRule="auto"/>
+        <w:ind w:left="720"/>
+        <w:jc w:val="both"/>
         <w:textAlignment w:val="baseline"/>
         <w:rPr>
           <w:rFonts w:ascii="Arial" w:eastAsia="Times New Roman" w:hAnsi="Arial" w:cs="Arial"/>
@@ -1501,22 +1768,24 @@
     </w:p>
     <w:p>
       <w:pPr>
-        <w:spacing w:after="0" w:line="276" w:lineRule="auto"/>
-        <w:ind w:left="720"/>
-        <w:textAlignment w:val="baseline"/>
-        <w:rPr>
-          <w:rFonts w:ascii="Arial" w:eastAsia="Times New Roman" w:hAnsi="Arial" w:cs="Arial"/>
-          <w:color w:val="000000"/>
-          <w:sz w:val="24"/>
-          <w:szCs w:val="24"/>
-          <w:lang w:eastAsia="es-MX"/>
-        </w:rPr>
-      </w:pPr>
-    </w:p>
-    <w:p>
-      <w:pPr>
-        <w:spacing w:after="0" w:line="276" w:lineRule="auto"/>
-        <w:ind w:left="720"/>
+        <w:spacing w:after="0" w:line="360" w:lineRule="auto"/>
+        <w:ind w:left="720"/>
+        <w:jc w:val="both"/>
+        <w:textAlignment w:val="baseline"/>
+        <w:rPr>
+          <w:rFonts w:ascii="Arial" w:eastAsia="Times New Roman" w:hAnsi="Arial" w:cs="Arial"/>
+          <w:color w:val="000000"/>
+          <w:sz w:val="24"/>
+          <w:szCs w:val="24"/>
+          <w:lang w:eastAsia="es-MX"/>
+        </w:rPr>
+      </w:pPr>
+    </w:p>
+    <w:p>
+      <w:pPr>
+        <w:spacing w:after="0" w:line="360" w:lineRule="auto"/>
+        <w:ind w:left="720"/>
+        <w:jc w:val="both"/>
         <w:textAlignment w:val="baseline"/>
         <w:rPr>
           <w:rFonts w:ascii="Arial" w:eastAsia="Times New Roman" w:hAnsi="Arial" w:cs="Arial"/>
@@ -1544,19 +1813,18 @@
           <w:szCs w:val="24"/>
           <w:lang w:eastAsia="es-MX"/>
         </w:rPr>
-        <w:t xml:space="preserve">. Para ello entonces nos valimos de algunas funciones como </w:t>
+        <w:t xml:space="preserve">. Para ello entonces nos valimos de algunas funciones como getline() para obtener cada línea del archivo de texto de entrada para después recorrer cada carácter que se encuentre dentro de la misma, dónde evitamos que se pueda escapar algún </w:t>
       </w:r>
       <w:proofErr w:type="spellStart"/>
-      <w:proofErr w:type="gramStart"/>
-      <w:r>
-        <w:rPr>
-          <w:rFonts w:ascii="Arial" w:eastAsia="Times New Roman" w:hAnsi="Arial" w:cs="Arial"/>
-          <w:color w:val="000000"/>
-          <w:sz w:val="24"/>
-          <w:szCs w:val="24"/>
-          <w:lang w:eastAsia="es-MX"/>
-        </w:rPr>
-        <w:t>getline</w:t>
+      <w:r>
+        <w:rPr>
+          <w:rFonts w:ascii="Arial" w:eastAsia="Times New Roman" w:hAnsi="Arial" w:cs="Arial"/>
+          <w:color w:val="000000"/>
+          <w:sz w:val="24"/>
+          <w:szCs w:val="24"/>
+          <w:lang w:eastAsia="es-MX"/>
+        </w:rPr>
+        <w:t>caracter</w:t>
       </w:r>
       <w:proofErr w:type="spellEnd"/>
       <w:r>
@@ -1567,18 +1835,7 @@
           <w:szCs w:val="24"/>
           <w:lang w:eastAsia="es-MX"/>
         </w:rPr>
-        <w:t>(</w:t>
-      </w:r>
-      <w:proofErr w:type="gramEnd"/>
-      <w:r>
-        <w:rPr>
-          <w:rFonts w:ascii="Arial" w:eastAsia="Times New Roman" w:hAnsi="Arial" w:cs="Arial"/>
-          <w:color w:val="000000"/>
-          <w:sz w:val="24"/>
-          <w:szCs w:val="24"/>
-          <w:lang w:eastAsia="es-MX"/>
-        </w:rPr>
-        <w:t xml:space="preserve">) para obtener cada línea del archivo de texto de entrada para después recorrer cada carácter que se encuentre dentro de la misma, dónde evitamos que se pueda escapar algún </w:t>
+        <w:t xml:space="preserve"> y utilizando posteriormente el </w:t>
       </w:r>
       <w:proofErr w:type="spellStart"/>
       <w:r>
@@ -1589,7 +1846,7 @@
           <w:szCs w:val="24"/>
           <w:lang w:eastAsia="es-MX"/>
         </w:rPr>
-        <w:t>caracter</w:t>
+        <w:t>switch</w:t>
       </w:r>
       <w:proofErr w:type="spellEnd"/>
       <w:r>
@@ -1600,7 +1857,47 @@
           <w:szCs w:val="24"/>
           <w:lang w:eastAsia="es-MX"/>
         </w:rPr>
-        <w:t xml:space="preserve"> y utilizando posteriormente el </w:t>
+        <w:t xml:space="preserve"> mencionado para el proceso de cambio de estados.</w:t>
+      </w:r>
+    </w:p>
+    <w:p>
+      <w:pPr>
+        <w:spacing w:after="0" w:line="360" w:lineRule="auto"/>
+        <w:ind w:left="720"/>
+        <w:jc w:val="both"/>
+        <w:textAlignment w:val="baseline"/>
+        <w:rPr>
+          <w:rFonts w:ascii="Arial" w:eastAsia="Times New Roman" w:hAnsi="Arial" w:cs="Arial"/>
+          <w:color w:val="000000"/>
+          <w:sz w:val="24"/>
+          <w:szCs w:val="24"/>
+          <w:lang w:eastAsia="es-MX"/>
+        </w:rPr>
+      </w:pPr>
+    </w:p>
+    <w:p>
+      <w:pPr>
+        <w:spacing w:after="0" w:line="360" w:lineRule="auto"/>
+        <w:ind w:left="720"/>
+        <w:jc w:val="both"/>
+        <w:textAlignment w:val="baseline"/>
+        <w:rPr>
+          <w:rFonts w:ascii="Arial" w:eastAsia="Times New Roman" w:hAnsi="Arial" w:cs="Arial"/>
+          <w:color w:val="000000"/>
+          <w:sz w:val="24"/>
+          <w:szCs w:val="24"/>
+          <w:lang w:eastAsia="es-MX"/>
+        </w:rPr>
+      </w:pPr>
+      <w:r>
+        <w:rPr>
+          <w:rFonts w:ascii="Arial" w:eastAsia="Times New Roman" w:hAnsi="Arial" w:cs="Arial"/>
+          <w:color w:val="000000"/>
+          <w:sz w:val="24"/>
+          <w:szCs w:val="24"/>
+          <w:lang w:eastAsia="es-MX"/>
+        </w:rPr>
+        <w:t xml:space="preserve">Con este algoritmo, en el ciclo </w:t>
       </w:r>
       <w:proofErr w:type="spellStart"/>
       <w:r>
@@ -1611,7 +1908,7 @@
           <w:szCs w:val="24"/>
           <w:lang w:eastAsia="es-MX"/>
         </w:rPr>
-        <w:t>switch</w:t>
+        <w:t>for</w:t>
       </w:r>
       <w:proofErr w:type="spellEnd"/>
       <w:r>
@@ -1622,45 +1919,108 @@
           <w:szCs w:val="24"/>
           <w:lang w:eastAsia="es-MX"/>
         </w:rPr>
-        <w:t xml:space="preserve"> mencionado para el proceso de cambio de estados.</w:t>
-      </w:r>
-    </w:p>
-    <w:p>
-      <w:pPr>
-        <w:spacing w:after="0" w:line="276" w:lineRule="auto"/>
-        <w:ind w:left="720"/>
-        <w:textAlignment w:val="baseline"/>
-        <w:rPr>
-          <w:rFonts w:ascii="Arial" w:eastAsia="Times New Roman" w:hAnsi="Arial" w:cs="Arial"/>
-          <w:color w:val="000000"/>
-          <w:sz w:val="24"/>
-          <w:szCs w:val="24"/>
-          <w:lang w:eastAsia="es-MX"/>
-        </w:rPr>
-      </w:pPr>
-    </w:p>
-    <w:p>
-      <w:pPr>
-        <w:spacing w:after="0" w:line="276" w:lineRule="auto"/>
-        <w:ind w:left="720"/>
-        <w:textAlignment w:val="baseline"/>
-        <w:rPr>
-          <w:rFonts w:ascii="Arial" w:eastAsia="Times New Roman" w:hAnsi="Arial" w:cs="Arial"/>
-          <w:color w:val="000000"/>
-          <w:sz w:val="24"/>
-          <w:szCs w:val="24"/>
-          <w:lang w:eastAsia="es-MX"/>
-        </w:rPr>
-      </w:pPr>
-      <w:r>
-        <w:rPr>
-          <w:rFonts w:ascii="Arial" w:eastAsia="Times New Roman" w:hAnsi="Arial" w:cs="Arial"/>
-          <w:color w:val="000000"/>
-          <w:sz w:val="24"/>
-          <w:szCs w:val="24"/>
-          <w:lang w:eastAsia="es-MX"/>
-        </w:rPr>
-        <w:t xml:space="preserve">Con este algoritmo, en el ciclo </w:t>
+        <w:t xml:space="preserve"> que utilizamos para el proceso de lectura de cada carácter, el número de iteraciones depende del número de </w:t>
+      </w:r>
+      <w:r>
+        <w:rPr>
+          <w:rFonts w:ascii="Arial" w:eastAsia="Times New Roman" w:hAnsi="Arial" w:cs="Arial"/>
+          <w:color w:val="000000"/>
+          <w:sz w:val="24"/>
+          <w:szCs w:val="24"/>
+          <w:lang w:eastAsia="es-MX"/>
+        </w:rPr>
+        <w:lastRenderedPageBreak/>
+        <w:t xml:space="preserve">caracteres totales de entrada, siendo entonces, el número total de caracteres, el mismo número de iteraciones que realizará el algoritmo, por lo </w:t>
+      </w:r>
+      <w:r>
+        <w:rPr>
+          <w:rFonts w:ascii="Arial" w:eastAsia="Times New Roman" w:hAnsi="Arial" w:cs="Arial"/>
+          <w:color w:val="000000"/>
+          <w:sz w:val="24"/>
+          <w:szCs w:val="24"/>
+          <w:lang w:eastAsia="es-MX"/>
+        </w:rPr>
+        <w:t>que,</w:t>
+      </w:r>
+      <w:r>
+        <w:rPr>
+          <w:rFonts w:ascii="Arial" w:eastAsia="Times New Roman" w:hAnsi="Arial" w:cs="Arial"/>
+          <w:color w:val="000000"/>
+          <w:sz w:val="24"/>
+          <w:szCs w:val="24"/>
+          <w:lang w:eastAsia="es-MX"/>
+        </w:rPr>
+        <w:t xml:space="preserve"> si calculamos el tiempo de ejecución, como ya lo mencionamos en puntos anteriores, tenemos: T(n) = n, lo que nos da una complejidad </w:t>
+      </w:r>
+      <w:r>
+        <w:rPr>
+          <w:rFonts w:ascii="Arial" w:eastAsia="Times New Roman" w:hAnsi="Arial" w:cs="Arial"/>
+          <w:color w:val="000000"/>
+          <w:sz w:val="24"/>
+          <w:szCs w:val="24"/>
+          <w:lang w:eastAsia="es-MX"/>
+        </w:rPr>
+        <w:t xml:space="preserve">lineal, es decir, de O(n). </w:t>
+      </w:r>
+    </w:p>
+    <w:p>
+      <w:pPr>
+        <w:spacing w:after="0" w:line="360" w:lineRule="auto"/>
+        <w:ind w:left="720"/>
+        <w:jc w:val="both"/>
+        <w:textAlignment w:val="baseline"/>
+        <w:rPr>
+          <w:rFonts w:ascii="Arial" w:eastAsia="Times New Roman" w:hAnsi="Arial" w:cs="Arial"/>
+          <w:color w:val="000000"/>
+          <w:sz w:val="24"/>
+          <w:szCs w:val="24"/>
+          <w:lang w:eastAsia="es-MX"/>
+        </w:rPr>
+      </w:pPr>
+    </w:p>
+    <w:p>
+      <w:pPr>
+        <w:spacing w:after="0" w:line="360" w:lineRule="auto"/>
+        <w:ind w:left="720"/>
+        <w:jc w:val="both"/>
+        <w:textAlignment w:val="baseline"/>
+        <w:rPr>
+          <w:rFonts w:ascii="Arial" w:eastAsia="Times New Roman" w:hAnsi="Arial" w:cs="Arial"/>
+          <w:color w:val="000000"/>
+          <w:sz w:val="24"/>
+          <w:szCs w:val="24"/>
+          <w:lang w:eastAsia="es-MX"/>
+        </w:rPr>
+      </w:pPr>
+      <w:r>
+        <w:rPr>
+          <w:rFonts w:ascii="Arial" w:eastAsia="Times New Roman" w:hAnsi="Arial" w:cs="Arial"/>
+          <w:color w:val="000000"/>
+          <w:sz w:val="24"/>
+          <w:szCs w:val="24"/>
+          <w:lang w:eastAsia="es-MX"/>
+        </w:rPr>
+        <w:t>Con ello obt</w:t>
+      </w:r>
+      <w:r>
+        <w:rPr>
+          <w:rFonts w:ascii="Arial" w:eastAsia="Times New Roman" w:hAnsi="Arial" w:cs="Arial"/>
+          <w:color w:val="000000"/>
+          <w:sz w:val="24"/>
+          <w:szCs w:val="24"/>
+          <w:lang w:eastAsia="es-MX"/>
+        </w:rPr>
+        <w:t>enemos una forma eficiente de realizar el análisis léxico, pues pasando por cada carácter se va realizando el cambio de estados</w:t>
+      </w:r>
+      <w:r>
+        <w:rPr>
+          <w:rFonts w:ascii="Arial" w:eastAsia="Times New Roman" w:hAnsi="Arial" w:cs="Arial"/>
+          <w:color w:val="000000"/>
+          <w:sz w:val="24"/>
+          <w:szCs w:val="24"/>
+          <w:lang w:eastAsia="es-MX"/>
+        </w:rPr>
+        <w:t xml:space="preserve">, para determinar, en su caso, el estado final correspondiente y así mismo mandar la información de la categoría a la que corresponde cada parte del contenido del archivo de texto de entrada al archivo </w:t>
       </w:r>
       <w:proofErr w:type="spellStart"/>
       <w:r>
@@ -1671,7 +2031,7 @@
           <w:szCs w:val="24"/>
           <w:lang w:eastAsia="es-MX"/>
         </w:rPr>
-        <w:t>for</w:t>
+        <w:t>html</w:t>
       </w:r>
       <w:proofErr w:type="spellEnd"/>
       <w:r>
@@ -1682,123 +2042,14 @@
           <w:szCs w:val="24"/>
           <w:lang w:eastAsia="es-MX"/>
         </w:rPr>
-        <w:t xml:space="preserve"> que utilizamos para el proceso de lectura de cada carácter, el número de iteraciones depende del número de caracteres totales de entrada, siendo entonces, el número total de caracteres, el mismo número de iteraciones que realizará el algoritmo, por lo </w:t>
-      </w:r>
-      <w:r>
-        <w:rPr>
-          <w:rFonts w:ascii="Arial" w:eastAsia="Times New Roman" w:hAnsi="Arial" w:cs="Arial"/>
-          <w:color w:val="000000"/>
-          <w:sz w:val="24"/>
-          <w:szCs w:val="24"/>
-          <w:lang w:eastAsia="es-MX"/>
-        </w:rPr>
-        <w:t>que,</w:t>
-      </w:r>
-      <w:r>
-        <w:rPr>
-          <w:rFonts w:ascii="Arial" w:eastAsia="Times New Roman" w:hAnsi="Arial" w:cs="Arial"/>
-          <w:color w:val="000000"/>
-          <w:sz w:val="24"/>
-          <w:szCs w:val="24"/>
-          <w:lang w:eastAsia="es-MX"/>
-        </w:rPr>
-        <w:t xml:space="preserve"> si calculamos el tiempo de ejecución, como ya lo mencionamos en puntos anteriores, tenemos: T(n) = n, lo que nos da una complejidad </w:t>
-      </w:r>
-      <w:r>
-        <w:rPr>
-          <w:rFonts w:ascii="Arial" w:eastAsia="Times New Roman" w:hAnsi="Arial" w:cs="Arial"/>
-          <w:color w:val="000000"/>
-          <w:sz w:val="24"/>
-          <w:szCs w:val="24"/>
-          <w:lang w:eastAsia="es-MX"/>
-        </w:rPr>
-        <w:t xml:space="preserve">lineal, es decir, de O(n). </w:t>
-      </w:r>
-    </w:p>
-    <w:p>
-      <w:pPr>
-        <w:spacing w:after="0" w:line="276" w:lineRule="auto"/>
-        <w:ind w:left="720"/>
-        <w:textAlignment w:val="baseline"/>
-        <w:rPr>
-          <w:rFonts w:ascii="Arial" w:eastAsia="Times New Roman" w:hAnsi="Arial" w:cs="Arial"/>
-          <w:color w:val="000000"/>
-          <w:sz w:val="24"/>
-          <w:szCs w:val="24"/>
-          <w:lang w:eastAsia="es-MX"/>
-        </w:rPr>
-      </w:pPr>
-    </w:p>
-    <w:p>
-      <w:pPr>
-        <w:spacing w:after="0" w:line="276" w:lineRule="auto"/>
-        <w:ind w:left="720"/>
-        <w:textAlignment w:val="baseline"/>
-        <w:rPr>
-          <w:rFonts w:ascii="Arial" w:eastAsia="Times New Roman" w:hAnsi="Arial" w:cs="Arial"/>
-          <w:color w:val="000000"/>
-          <w:sz w:val="24"/>
-          <w:szCs w:val="24"/>
-          <w:lang w:eastAsia="es-MX"/>
-        </w:rPr>
-      </w:pPr>
-      <w:r>
-        <w:rPr>
-          <w:rFonts w:ascii="Arial" w:eastAsia="Times New Roman" w:hAnsi="Arial" w:cs="Arial"/>
-          <w:color w:val="000000"/>
-          <w:sz w:val="24"/>
-          <w:szCs w:val="24"/>
-          <w:lang w:eastAsia="es-MX"/>
-        </w:rPr>
-        <w:t>Con ello obt</w:t>
-      </w:r>
-      <w:r>
-        <w:rPr>
-          <w:rFonts w:ascii="Arial" w:eastAsia="Times New Roman" w:hAnsi="Arial" w:cs="Arial"/>
-          <w:color w:val="000000"/>
-          <w:sz w:val="24"/>
-          <w:szCs w:val="24"/>
-          <w:lang w:eastAsia="es-MX"/>
-        </w:rPr>
-        <w:t>enemos una forma eficiente de realizar el análisis léxico, pues pasando por cada carácter se va realizando el cambio de estados</w:t>
-      </w:r>
-      <w:r>
-        <w:rPr>
-          <w:rFonts w:ascii="Arial" w:eastAsia="Times New Roman" w:hAnsi="Arial" w:cs="Arial"/>
-          <w:color w:val="000000"/>
-          <w:sz w:val="24"/>
-          <w:szCs w:val="24"/>
-          <w:lang w:eastAsia="es-MX"/>
-        </w:rPr>
-        <w:t xml:space="preserve">, para determinar, en su caso, el estado final correspondiente y así mismo mandar la información de la categoría a la que corresponde cada parte del contenido del archivo de texto de entrada al archivo </w:t>
-      </w:r>
-      <w:proofErr w:type="spellStart"/>
-      <w:r>
-        <w:rPr>
-          <w:rFonts w:ascii="Arial" w:eastAsia="Times New Roman" w:hAnsi="Arial" w:cs="Arial"/>
-          <w:color w:val="000000"/>
-          <w:sz w:val="24"/>
-          <w:szCs w:val="24"/>
-          <w:lang w:eastAsia="es-MX"/>
-        </w:rPr>
-        <w:t>html</w:t>
-      </w:r>
-      <w:proofErr w:type="spellEnd"/>
-      <w:r>
-        <w:rPr>
-          <w:rFonts w:ascii="Arial" w:eastAsia="Times New Roman" w:hAnsi="Arial" w:cs="Arial"/>
-          <w:color w:val="000000"/>
-          <w:sz w:val="24"/>
-          <w:szCs w:val="24"/>
-          <w:lang w:eastAsia="es-MX"/>
-        </w:rPr>
         <w:t>, dónde se muestra el resultado final.</w:t>
       </w:r>
     </w:p>
     <w:p>
       <w:pPr>
-        <w:spacing w:after="0" w:line="240" w:lineRule="auto"/>
-        <w:ind w:left="720"/>
+        <w:spacing w:after="0" w:line="360" w:lineRule="auto"/>
+        <w:ind w:left="720"/>
+        <w:jc w:val="both"/>
         <w:textAlignment w:val="baseline"/>
         <w:rPr>
           <w:rFonts w:ascii="Arial" w:eastAsia="Times New Roman" w:hAnsi="Arial" w:cs="Arial"/>
@@ -1817,7 +2068,8 @@
           <w:ilvl w:val="0"/>
           <w:numId w:val="1"/>
         </w:numPr>
-        <w:spacing w:after="0" w:line="240" w:lineRule="auto"/>
+        <w:spacing w:after="0" w:line="360" w:lineRule="auto"/>
+        <w:jc w:val="both"/>
         <w:textAlignment w:val="baseline"/>
         <w:rPr>
           <w:rFonts w:ascii="Arial" w:eastAsia="Times New Roman" w:hAnsi="Arial" w:cs="Arial"/>
@@ -1844,8 +2096,9 @@
     </w:p>
     <w:p>
       <w:pPr>
-        <w:spacing w:after="0" w:line="240" w:lineRule="auto"/>
-        <w:ind w:left="720"/>
+        <w:spacing w:after="0" w:line="360" w:lineRule="auto"/>
+        <w:ind w:left="720"/>
+        <w:jc w:val="both"/>
         <w:textAlignment w:val="baseline"/>
         <w:rPr>
           <w:rFonts w:ascii="Arial" w:eastAsia="Times New Roman" w:hAnsi="Arial" w:cs="Arial"/>
@@ -1860,8 +2113,9 @@
     </w:p>
     <w:p>
       <w:pPr>
-        <w:spacing w:after="0" w:line="240" w:lineRule="auto"/>
-        <w:ind w:left="720"/>
+        <w:spacing w:after="0" w:line="360" w:lineRule="auto"/>
+        <w:ind w:left="720"/>
+        <w:jc w:val="both"/>
         <w:textAlignment w:val="baseline"/>
         <w:rPr>
           <w:rFonts w:ascii="Arial" w:eastAsia="Times New Roman" w:hAnsi="Arial" w:cs="Arial"/>
@@ -1897,20 +2151,20 @@
     <w:p>
       <w:pPr>
         <w:pStyle w:val="Prrafodelista"/>
-        <w:spacing w:after="0" w:line="240" w:lineRule="auto"/>
-        <w:textAlignment w:val="baseline"/>
-        <w:rPr>
-          <w:rFonts w:ascii="Arial" w:eastAsia="Times New Roman" w:hAnsi="Arial" w:cs="Arial"/>
-          <w:color w:val="000000"/>
-          <w:sz w:val="24"/>
-          <w:szCs w:val="24"/>
-          <w:lang w:eastAsia="es-MX"/>
-        </w:rPr>
-      </w:pPr>
-    </w:p>
-    <w:p>
-      <w:pPr>
-        <w:spacing w:after="0" w:line="240" w:lineRule="auto"/>
+        <w:spacing w:after="0" w:line="360" w:lineRule="auto"/>
+        <w:textAlignment w:val="baseline"/>
+        <w:rPr>
+          <w:rFonts w:ascii="Arial" w:eastAsia="Times New Roman" w:hAnsi="Arial" w:cs="Arial"/>
+          <w:color w:val="000000"/>
+          <w:sz w:val="24"/>
+          <w:szCs w:val="24"/>
+          <w:lang w:eastAsia="es-MX"/>
+        </w:rPr>
+      </w:pPr>
+    </w:p>
+    <w:p>
+      <w:pPr>
+        <w:spacing w:after="0" w:line="360" w:lineRule="auto"/>
         <w:ind w:left="720"/>
         <w:jc w:val="both"/>
         <w:rPr>
@@ -1921,7 +2175,11 @@
         </w:rPr>
       </w:pPr>
     </w:p>
-    <w:p/>
+    <w:p>
+      <w:pPr>
+        <w:spacing w:line="360" w:lineRule="auto"/>
+      </w:pPr>
+    </w:p>
     <w:sectPr>
       <w:pgSz w:w="12240" w:h="15840"/>
       <w:pgMar w:top="1417" w:right="1701" w:bottom="1417" w:left="1701" w:header="708" w:footer="708" w:gutter="0"/>

</xml_diff>

<commit_message>
.zip file for deliver created
</commit_message>
<xml_diff>
--- a/Actividad Integradora 3.4/Reporte 3.4.docx
+++ b/Actividad Integradora 3.4/Reporte 3.4.docx
@@ -208,6 +208,21 @@
               <w:shd w:val="clear" w:color="auto" w:fill="FFFFFF"/>
               <w:spacing w:after="0" w:line="360" w:lineRule="auto"/>
               <w:rPr>
+                <w:rFonts w:ascii="Arial" w:eastAsia="Times New Roman" w:hAnsi="Arial" w:cs="Arial"/>
+                <w:b/>
+                <w:bCs/>
+                <w:color w:val="000000"/>
+                <w:sz w:val="24"/>
+                <w:szCs w:val="24"/>
+                <w:lang w:eastAsia="es-MX"/>
+              </w:rPr>
+            </w:pPr>
+          </w:p>
+          <w:p>
+            <w:pPr>
+              <w:shd w:val="clear" w:color="auto" w:fill="FFFFFF"/>
+              <w:spacing w:after="0" w:line="360" w:lineRule="auto"/>
+              <w:rPr>
                 <w:rFonts w:ascii="Times New Roman" w:eastAsia="Times New Roman" w:hAnsi="Times New Roman" w:cs="Times New Roman"/>
                 <w:sz w:val="24"/>
                 <w:szCs w:val="24"/>
@@ -270,6 +285,18 @@
               </w:rPr>
               <w:t>Resaltador Léxico</w:t>
             </w:r>
+          </w:p>
+          <w:p>
+            <w:pPr>
+              <w:spacing w:after="0" w:line="360" w:lineRule="auto"/>
+              <w:jc w:val="center"/>
+              <w:rPr>
+                <w:rFonts w:ascii="Times New Roman" w:eastAsia="Times New Roman" w:hAnsi="Times New Roman" w:cs="Times New Roman"/>
+                <w:sz w:val="24"/>
+                <w:szCs w:val="24"/>
+                <w:lang w:eastAsia="es-MX"/>
+              </w:rPr>
+            </w:pPr>
           </w:p>
           <w:p>
             <w:pPr>
@@ -2122,30 +2149,62 @@
           <w:color w:val="000000"/>
           <w:sz w:val="24"/>
           <w:szCs w:val="24"/>
-          <w:lang w:eastAsia="es-MX"/>
-        </w:rPr>
-      </w:pPr>
-      <w:proofErr w:type="gramStart"/>
-      <w:r>
-        <w:rPr>
-          <w:rFonts w:ascii="Arial" w:eastAsia="Times New Roman" w:hAnsi="Arial" w:cs="Arial"/>
-          <w:color w:val="000000"/>
-          <w:sz w:val="24"/>
-          <w:szCs w:val="24"/>
-          <w:lang w:eastAsia="es-MX"/>
-        </w:rPr>
-        <w:t>Link</w:t>
-      </w:r>
-      <w:proofErr w:type="gramEnd"/>
-      <w:r>
-        <w:rPr>
-          <w:rFonts w:ascii="Arial" w:eastAsia="Times New Roman" w:hAnsi="Arial" w:cs="Arial"/>
-          <w:color w:val="000000"/>
-          <w:sz w:val="24"/>
-          <w:szCs w:val="24"/>
-          <w:lang w:eastAsia="es-MX"/>
-        </w:rPr>
-        <w:t xml:space="preserve"> de video: </w:t>
+          <w:lang w:val="pt-BR" w:eastAsia="es-MX"/>
+        </w:rPr>
+      </w:pPr>
+      <w:r>
+        <w:rPr>
+          <w:rFonts w:ascii="Arial" w:eastAsia="Times New Roman" w:hAnsi="Arial" w:cs="Arial"/>
+          <w:color w:val="000000"/>
+          <w:sz w:val="24"/>
+          <w:szCs w:val="24"/>
+          <w:lang w:val="pt-BR" w:eastAsia="es-MX"/>
+        </w:rPr>
+        <w:t xml:space="preserve">Link de </w:t>
+      </w:r>
+      <w:proofErr w:type="spellStart"/>
+      <w:r>
+        <w:rPr>
+          <w:rFonts w:ascii="Arial" w:eastAsia="Times New Roman" w:hAnsi="Arial" w:cs="Arial"/>
+          <w:color w:val="000000"/>
+          <w:sz w:val="24"/>
+          <w:szCs w:val="24"/>
+          <w:lang w:val="pt-BR" w:eastAsia="es-MX"/>
+        </w:rPr>
+        <w:t>video</w:t>
+      </w:r>
+      <w:proofErr w:type="spellEnd"/>
+      <w:r>
+        <w:rPr>
+          <w:rFonts w:ascii="Arial" w:eastAsia="Times New Roman" w:hAnsi="Arial" w:cs="Arial"/>
+          <w:color w:val="000000"/>
+          <w:sz w:val="24"/>
+          <w:szCs w:val="24"/>
+          <w:lang w:val="pt-BR" w:eastAsia="es-MX"/>
+        </w:rPr>
+        <w:t xml:space="preserve">: </w:t>
+      </w:r>
+      <w:hyperlink r:id="rId10" w:history="1">
+        <w:r>
+          <w:rPr>
+            <w:rStyle w:val="Hipervnculo"/>
+            <w:rFonts w:ascii="Arial" w:eastAsia="Times New Roman" w:hAnsi="Arial" w:cs="Arial"/>
+            <w:sz w:val="24"/>
+            <w:szCs w:val="24"/>
+            <w:lang w:val="pt-BR" w:eastAsia="es-MX"/>
+          </w:rPr>
+          <w:t>https://www.youtube.com/watch?v=AfbZvRw1I10</w:t>
+        </w:r>
+      </w:hyperlink>
+      <w:r>
+        <w:rPr>
+          <w:rFonts w:ascii="Arial" w:eastAsia="Times New Roman" w:hAnsi="Arial" w:cs="Arial"/>
+          <w:color w:val="000000"/>
+          <w:sz w:val="24"/>
+          <w:szCs w:val="24"/>
+          <w:lang w:val="pt-BR" w:eastAsia="es-MX"/>
+        </w:rPr>
+        <w:t xml:space="preserve"> </w:t>
       </w:r>
     </w:p>
     <w:p>
@@ -2158,7 +2217,7 @@
           <w:color w:val="000000"/>
           <w:sz w:val="24"/>
           <w:szCs w:val="24"/>
-          <w:lang w:eastAsia="es-MX"/>
+          <w:lang w:val="pt-BR" w:eastAsia="es-MX"/>
         </w:rPr>
       </w:pPr>
     </w:p>
@@ -2171,13 +2230,16 @@
           <w:rFonts w:ascii="Times New Roman" w:eastAsia="Times New Roman" w:hAnsi="Times New Roman" w:cs="Times New Roman"/>
           <w:sz w:val="24"/>
           <w:szCs w:val="24"/>
-          <w:lang w:eastAsia="es-MX"/>
+          <w:lang w:val="pt-BR" w:eastAsia="es-MX"/>
         </w:rPr>
       </w:pPr>
     </w:p>
     <w:p>
       <w:pPr>
         <w:spacing w:line="360" w:lineRule="auto"/>
+        <w:rPr>
+          <w:lang w:val="pt-BR"/>
+        </w:rPr>
       </w:pPr>
     </w:p>
     <w:sectPr>
@@ -3323,6 +3385,29 @@
       <w:contextualSpacing/>
     </w:pPr>
   </w:style>
+  <w:style w:type="character" w:styleId="Hipervnculo">
+    <w:name w:val="Hyperlink"/>
+    <w:basedOn w:val="Fuentedeprrafopredeter"/>
+    <w:uiPriority w:val="99"/>
+    <w:unhideWhenUsed/>
+    <w:rsid w:val="00832B4B"/>
+    <w:rPr>
+      <w:color w:val="0563C1" w:themeColor="hyperlink"/>
+      <w:u w:val="single"/>
+    </w:rPr>
+  </w:style>
+  <w:style w:type="character" w:styleId="Mencinsinresolver">
+    <w:name w:val="Unresolved Mention"/>
+    <w:basedOn w:val="Fuentedeprrafopredeter"/>
+    <w:uiPriority w:val="99"/>
+    <w:semiHidden/>
+    <w:unhideWhenUsed/>
+    <w:rsid w:val="00832B4B"/>
+    <w:rPr>
+      <w:color w:val="605E5C"/>
+      <w:shd w:val="clear" w:color="auto" w:fill="E1DFDD"/>
+    </w:rPr>
+  </w:style>
 </w:styles>
 </file>
 

</xml_diff>